<commit_message>
Added WebDriverManager doc and Cucumber tests from Command Prompt
</commit_message>
<xml_diff>
--- a/Jenkins Document.docx
+++ b/Jenkins Document.docx
@@ -1725,9 +1725,1617 @@
       <w:r>
         <w:t xml:space="preserve">2)Logout and Login with TestUser1 </w:t>
       </w:r>
+    </w:p>
+    <w:p/>
+    <w:p>
+      <w:pPr>
+        <w:jc w:val="center"/>
+        <w:rPr>
+          <w:b/>
+          <w:sz w:val="28"/>
+          <w:szCs w:val="28"/>
+        </w:rPr>
+      </w:pPr>
+      <w:r>
+        <w:rPr>
+          <w:b/>
+          <w:sz w:val="28"/>
+          <w:szCs w:val="28"/>
+        </w:rPr>
+        <w:lastRenderedPageBreak/>
+        <w:t>Basic Configurations</w:t>
+      </w:r>
+    </w:p>
+    <w:p>
+      <w:r>
+        <w:t>Manage Jenkins</w:t>
+      </w:r>
+      <w:r>
+        <w:sym w:font="Wingdings" w:char="F0E0"/>
+      </w:r>
+      <w:r>
+        <w:t>Configure System</w:t>
+      </w:r>
+      <w:r>
+        <w:sym w:font="Wingdings" w:char="F0E0"/>
+      </w:r>
+    </w:p>
+    <w:p>
+      <w:r>
+        <w:t>Common and basic jenkins:</w:t>
+      </w:r>
+    </w:p>
+    <w:p>
+      <w:pPr>
+        <w:rPr>
+          <w:rFonts w:ascii="Helvetica" w:hAnsi="Helvetica"/>
+          <w:color w:val="333333"/>
+          <w:sz w:val="20"/>
+          <w:szCs w:val="20"/>
+        </w:rPr>
+      </w:pPr>
+      <w:r>
+        <w:t xml:space="preserve">Home Directory: </w:t>
+      </w:r>
+      <w:r>
+        <w:rPr>
+          <w:rFonts w:ascii="Helvetica" w:hAnsi="Helvetica"/>
+          <w:color w:val="333333"/>
+          <w:sz w:val="20"/>
+          <w:szCs w:val="20"/>
+        </w:rPr>
+        <w:t>C:\Users\Narayana\.jenkins   -  this will tell you where all  the plugins installed and related logs to the jenkins.</w:t>
+      </w:r>
+    </w:p>
+    <w:p>
+      <w:r>
+        <w:t>No.of executors: The no.of parallel jobs that this jenkins should be able to run</w:t>
+      </w:r>
+    </w:p>
+    <w:p>
+      <w:r>
+        <w:t xml:space="preserve">Queit Period: </w:t>
+      </w:r>
+      <w:r>
+        <w:t>Jenkins will wait for the specified period of time (in seconds) before actually starting the build.</w:t>
+      </w:r>
+    </w:p>
+    <w:p>
+      <w:r>
+        <w:t>SCM checkout retry count: It will try to conect source code repository and get the latest build information</w:t>
+      </w:r>
+      <w:r>
+        <w:t>.Incase it fails what is the maximum retry count the jenkins will do</w:t>
+      </w:r>
+    </w:p>
+    <w:p>
+      <w:r>
+        <w:t xml:space="preserve">Global Properties: Available for all the </w:t>
+      </w:r>
+      <w:r>
+        <w:t>Jobs in the jenkins</w:t>
+      </w:r>
+    </w:p>
+    <w:p>
+      <w:r>
+        <w:t>++++++++++++++++++++++++++++++++++++++++++++++++++++++++++++++++++++++++++++++++++++</w:t>
+      </w:r>
+    </w:p>
+    <w:p>
+      <w:pPr>
+        <w:jc w:val="center"/>
+        <w:rPr>
+          <w:sz w:val="36"/>
+          <w:szCs w:val="36"/>
+        </w:rPr>
+      </w:pPr>
+      <w:r>
+        <w:rPr>
+          <w:sz w:val="36"/>
+          <w:szCs w:val="36"/>
+        </w:rPr>
+        <w:softHyphen/>
+      </w:r>
+      <w:r>
+        <w:rPr>
+          <w:sz w:val="36"/>
+          <w:szCs w:val="36"/>
+        </w:rPr>
+        <w:softHyphen/>
+        <w:t>Jobs</w:t>
+      </w:r>
+    </w:p>
+    <w:p>
+      <w:r>
+        <w:t>How to trigger the job remotely: i.e. executing the job outside machine or browser.</w:t>
+      </w:r>
+    </w:p>
+    <w:p>
+      <w:pPr>
+        <w:rPr>
+          <w:rFonts w:ascii="Helvetica" w:hAnsi="Helvetica"/>
+          <w:color w:val="333333"/>
+          <w:sz w:val="20"/>
+          <w:szCs w:val="20"/>
+          <w:shd w:val="clear" w:color="auto" w:fill="F9F9F9"/>
+        </w:rPr>
+      </w:pPr>
+      <w:r>
+        <w:t>Go to the Project</w:t>
+      </w:r>
+      <w:r>
+        <w:sym w:font="Wingdings" w:char="F0E0"/>
+      </w:r>
+      <w:r>
+        <w:t>Configure</w:t>
+      </w:r>
+      <w:r>
+        <w:sym w:font="Wingdings" w:char="F0E0"/>
+      </w:r>
+      <w:r>
+        <w:t>Build triggers</w:t>
+      </w:r>
+      <w:r>
+        <w:sym w:font="Wingdings" w:char="F0E0"/>
+      </w:r>
+      <w:r>
+        <w:t xml:space="preserve">Select </w:t>
+      </w:r>
+      <w:r>
+        <w:rPr>
+          <w:rFonts w:ascii="Helvetica" w:hAnsi="Helvetica"/>
+          <w:color w:val="333333"/>
+          <w:sz w:val="20"/>
+          <w:szCs w:val="20"/>
+          <w:shd w:val="clear" w:color="auto" w:fill="F9F9F9"/>
+        </w:rPr>
+        <w:t>Trigger builds remotely (e.g., from scripts)</w:t>
+      </w:r>
+    </w:p>
+    <w:p>
+      <w:r>
+        <w:t>It will suggest one url like below and copy that and modified as below</w:t>
+      </w:r>
+    </w:p>
+    <w:p>
+      <w:pPr>
+        <w:rPr>
+          <w:rStyle w:val="HTMLTypewriter"/>
+          <w:rFonts w:eastAsiaTheme="minorHAnsi"/>
+          <w:color w:val="333333"/>
+        </w:rPr>
+      </w:pPr>
+      <w:r>
+        <w:rPr>
+          <w:rStyle w:val="HTMLTypewriter"/>
+          <w:rFonts w:eastAsiaTheme="minorHAnsi"/>
+          <w:color w:val="333333"/>
+        </w:rPr>
+        <w:t>Suggested URL: JENKINS_URL</w:t>
+      </w:r>
+      <w:r>
+        <w:rPr>
+          <w:rFonts w:ascii="Helvetica" w:hAnsi="Helvetica"/>
+          <w:color w:val="333333"/>
+          <w:sz w:val="20"/>
+          <w:szCs w:val="20"/>
+        </w:rPr>
+        <w:t>/job/CucumberFramework/build?token=</w:t>
+      </w:r>
+      <w:r>
+        <w:rPr>
+          <w:rStyle w:val="HTMLTypewriter"/>
+          <w:rFonts w:eastAsiaTheme="minorHAnsi"/>
+          <w:color w:val="333333"/>
+        </w:rPr>
+        <w:t>TOKEN_NAME</w:t>
+      </w:r>
+    </w:p>
+    <w:p>
+      <w:r>
+        <w:t xml:space="preserve">Modified URL: </w:t>
+      </w:r>
+      <w:r>
+        <w:t>http://localhost:8080</w:t>
+      </w:r>
+      <w:r>
+        <w:t>/job/</w:t>
+      </w:r>
+      <w:r>
+        <w:rPr>
+          <w:rFonts w:ascii="Helvetica" w:hAnsi="Helvetica"/>
+          <w:color w:val="333333"/>
+          <w:sz w:val="20"/>
+          <w:szCs w:val="20"/>
+        </w:rPr>
+        <w:t>CucumberFramework/build?token=</w:t>
+      </w:r>
+      <w:r>
+        <w:rPr>
+          <w:rStyle w:val="HTMLTypewriter"/>
+          <w:rFonts w:eastAsiaTheme="minorHAnsi"/>
+          <w:color w:val="333333"/>
+        </w:rPr>
+        <w:t>1234</w:t>
+      </w:r>
+    </w:p>
+    <w:p>
+      <w:r>
+        <w:t>JENKINS_URL : it should be ip address of the jenkins. In my case it is localhost:8080</w:t>
+      </w:r>
+    </w:p>
+    <w:p>
+      <w:r>
+        <w:t>CucumberFramework: It is Project name</w:t>
+      </w:r>
+    </w:p>
+    <w:p>
+      <w:r>
+        <w:t>Token: It should be anything.</w:t>
+      </w:r>
+    </w:p>
+    <w:p>
+      <w:r>
+        <w:rPr>
+          <w:noProof/>
+        </w:rPr>
+        <w:drawing>
+          <wp:inline distT="0" distB="0" distL="0" distR="0" wp14:anchorId="1A6ED062" wp14:editId="13015693">
+            <wp:extent cx="5943600" cy="1567180"/>
+            <wp:effectExtent l="0" t="0" r="0" b="0"/>
+            <wp:docPr id="16" name="Picture 16"/>
+            <wp:cNvGraphicFramePr>
+              <a:graphicFrameLocks xmlns:a="http://schemas.openxmlformats.org/drawingml/2006/main" noChangeAspect="1"/>
+            </wp:cNvGraphicFramePr>
+            <a:graphic xmlns:a="http://schemas.openxmlformats.org/drawingml/2006/main">
+              <a:graphicData uri="http://schemas.openxmlformats.org/drawingml/2006/picture">
+                <pic:pic xmlns:pic="http://schemas.openxmlformats.org/drawingml/2006/picture">
+                  <pic:nvPicPr>
+                    <pic:cNvPr id="1" name=""/>
+                    <pic:cNvPicPr/>
+                  </pic:nvPicPr>
+                  <pic:blipFill>
+                    <a:blip r:embed="rId24"/>
+                    <a:stretch>
+                      <a:fillRect/>
+                    </a:stretch>
+                  </pic:blipFill>
+                  <pic:spPr>
+                    <a:xfrm>
+                      <a:off x="0" y="0"/>
+                      <a:ext cx="5943600" cy="1567180"/>
+                    </a:xfrm>
+                    <a:prstGeom prst="rect">
+                      <a:avLst/>
+                    </a:prstGeom>
+                  </pic:spPr>
+                </pic:pic>
+              </a:graphicData>
+            </a:graphic>
+          </wp:inline>
+        </w:drawing>
+      </w:r>
+    </w:p>
+    <w:p/>
+    <w:p/>
+    <w:p>
+      <w:r>
+        <w:lastRenderedPageBreak/>
+        <w:t>Enter the token name in the Authentication token box and save</w:t>
+      </w:r>
+    </w:p>
+    <w:p>
+      <w:r>
+        <w:rPr>
+          <w:noProof/>
+        </w:rPr>
+        <w:drawing>
+          <wp:inline distT="0" distB="0" distL="0" distR="0" wp14:anchorId="6A95429A" wp14:editId="3AFFA67B">
+            <wp:extent cx="5943600" cy="1531620"/>
+            <wp:effectExtent l="0" t="0" r="0" b="0"/>
+            <wp:docPr id="17" name="Picture 17"/>
+            <wp:cNvGraphicFramePr>
+              <a:graphicFrameLocks xmlns:a="http://schemas.openxmlformats.org/drawingml/2006/main" noChangeAspect="1"/>
+            </wp:cNvGraphicFramePr>
+            <a:graphic xmlns:a="http://schemas.openxmlformats.org/drawingml/2006/main">
+              <a:graphicData uri="http://schemas.openxmlformats.org/drawingml/2006/picture">
+                <pic:pic xmlns:pic="http://schemas.openxmlformats.org/drawingml/2006/picture">
+                  <pic:nvPicPr>
+                    <pic:cNvPr id="1" name=""/>
+                    <pic:cNvPicPr/>
+                  </pic:nvPicPr>
+                  <pic:blipFill>
+                    <a:blip r:embed="rId25"/>
+                    <a:stretch>
+                      <a:fillRect/>
+                    </a:stretch>
+                  </pic:blipFill>
+                  <pic:spPr>
+                    <a:xfrm>
+                      <a:off x="0" y="0"/>
+                      <a:ext cx="5943600" cy="1531620"/>
+                    </a:xfrm>
+                    <a:prstGeom prst="rect">
+                      <a:avLst/>
+                    </a:prstGeom>
+                  </pic:spPr>
+                </pic:pic>
+              </a:graphicData>
+            </a:graphic>
+          </wp:inline>
+        </w:drawing>
+      </w:r>
+    </w:p>
+    <w:p>
+      <w:r>
+        <w:t>Now run the url in any other browser window and see if the build triggers or not.</w:t>
+      </w:r>
+    </w:p>
+    <w:p>
+      <w:r>
+        <w:t>See the build triggers</w:t>
+      </w:r>
+    </w:p>
+    <w:p>
+      <w:r>
+        <w:rPr>
+          <w:noProof/>
+        </w:rPr>
+        <w:drawing>
+          <wp:inline distT="0" distB="0" distL="0" distR="0" wp14:anchorId="4A1FCB23" wp14:editId="45AFDBC0">
+            <wp:extent cx="5943600" cy="1117600"/>
+            <wp:effectExtent l="0" t="0" r="0" b="6350"/>
+            <wp:docPr id="20" name="Picture 20"/>
+            <wp:cNvGraphicFramePr>
+              <a:graphicFrameLocks xmlns:a="http://schemas.openxmlformats.org/drawingml/2006/main" noChangeAspect="1"/>
+            </wp:cNvGraphicFramePr>
+            <a:graphic xmlns:a="http://schemas.openxmlformats.org/drawingml/2006/main">
+              <a:graphicData uri="http://schemas.openxmlformats.org/drawingml/2006/picture">
+                <pic:pic xmlns:pic="http://schemas.openxmlformats.org/drawingml/2006/picture">
+                  <pic:nvPicPr>
+                    <pic:cNvPr id="1" name=""/>
+                    <pic:cNvPicPr/>
+                  </pic:nvPicPr>
+                  <pic:blipFill>
+                    <a:blip r:embed="rId26"/>
+                    <a:stretch>
+                      <a:fillRect/>
+                    </a:stretch>
+                  </pic:blipFill>
+                  <pic:spPr>
+                    <a:xfrm>
+                      <a:off x="0" y="0"/>
+                      <a:ext cx="5943600" cy="1117600"/>
+                    </a:xfrm>
+                    <a:prstGeom prst="rect">
+                      <a:avLst/>
+                    </a:prstGeom>
+                  </pic:spPr>
+                </pic:pic>
+              </a:graphicData>
+            </a:graphic>
+          </wp:inline>
+        </w:drawing>
+      </w:r>
+    </w:p>
+    <w:p>
+      <w:r>
+        <w:rPr>
+          <w:noProof/>
+        </w:rPr>
+        <w:drawing>
+          <wp:inline distT="0" distB="0" distL="0" distR="0" wp14:anchorId="53F45B5E" wp14:editId="0B6C3334">
+            <wp:extent cx="5943600" cy="2573655"/>
+            <wp:effectExtent l="0" t="0" r="0" b="0"/>
+            <wp:docPr id="18" name="Picture 18"/>
+            <wp:cNvGraphicFramePr>
+              <a:graphicFrameLocks xmlns:a="http://schemas.openxmlformats.org/drawingml/2006/main" noChangeAspect="1"/>
+            </wp:cNvGraphicFramePr>
+            <a:graphic xmlns:a="http://schemas.openxmlformats.org/drawingml/2006/main">
+              <a:graphicData uri="http://schemas.openxmlformats.org/drawingml/2006/picture">
+                <pic:pic xmlns:pic="http://schemas.openxmlformats.org/drawingml/2006/picture">
+                  <pic:nvPicPr>
+                    <pic:cNvPr id="1" name=""/>
+                    <pic:cNvPicPr/>
+                  </pic:nvPicPr>
+                  <pic:blipFill>
+                    <a:blip r:embed="rId27"/>
+                    <a:stretch>
+                      <a:fillRect/>
+                    </a:stretch>
+                  </pic:blipFill>
+                  <pic:spPr>
+                    <a:xfrm>
+                      <a:off x="0" y="0"/>
+                      <a:ext cx="5943600" cy="2573655"/>
+                    </a:xfrm>
+                    <a:prstGeom prst="rect">
+                      <a:avLst/>
+                    </a:prstGeom>
+                  </pic:spPr>
+                </pic:pic>
+              </a:graphicData>
+            </a:graphic>
+          </wp:inline>
+        </w:drawing>
+      </w:r>
+    </w:p>
+    <w:p/>
+    <w:p/>
+    <w:p/>
+    <w:p/>
+    <w:p/>
+    <w:p/>
+    <w:p>
+      <w:pPr>
+        <w:rPr>
+          <w:rFonts w:ascii="Roboto" w:hAnsi="Roboto"/>
+          <w:color w:val="0A0A0A"/>
+          <w:sz w:val="21"/>
+          <w:szCs w:val="21"/>
+          <w:shd w:val="clear" w:color="auto" w:fill="FFFFFF"/>
+        </w:rPr>
+      </w:pPr>
+      <w:r>
+        <w:rPr>
+          <w:rFonts w:ascii="Roboto" w:hAnsi="Roboto"/>
+          <w:color w:val="0A0A0A"/>
+          <w:sz w:val="21"/>
+          <w:szCs w:val="21"/>
+          <w:shd w:val="clear" w:color="auto" w:fill="FFFFFF"/>
+        </w:rPr>
+        <w:lastRenderedPageBreak/>
+        <w:t>How to chain Job Execution: means executing multiple projects one after another</w:t>
+      </w:r>
+    </w:p>
+    <w:p>
+      <w:pPr>
+        <w:rPr>
+          <w:rFonts w:ascii="Helvetica" w:hAnsi="Helvetica"/>
+          <w:color w:val="333333"/>
+          <w:sz w:val="20"/>
+          <w:szCs w:val="20"/>
+          <w:shd w:val="clear" w:color="auto" w:fill="F9F9F9"/>
+        </w:rPr>
+      </w:pPr>
+      <w:r>
+        <w:t>Go to the project</w:t>
+      </w:r>
+      <w:r>
+        <w:sym w:font="Wingdings" w:char="F0E0"/>
+      </w:r>
+      <w:r>
+        <w:t>configure</w:t>
+      </w:r>
+      <w:r>
+        <w:sym w:font="Wingdings" w:char="F0E0"/>
+      </w:r>
+      <w:r>
+        <w:t>Build triggers</w:t>
+      </w:r>
+      <w:r>
+        <w:sym w:font="Wingdings" w:char="F0E0"/>
+      </w:r>
+      <w:r>
+        <w:t xml:space="preserve">Select </w:t>
+      </w:r>
+      <w:r>
+        <w:rPr>
+          <w:rFonts w:ascii="Helvetica" w:hAnsi="Helvetica"/>
+          <w:color w:val="333333"/>
+          <w:sz w:val="20"/>
+          <w:szCs w:val="20"/>
+          <w:shd w:val="clear" w:color="auto" w:fill="F9F9F9"/>
+        </w:rPr>
+        <w:t xml:space="preserve">Build after other projects are built and enter the project details which you want to execute </w:t>
+      </w:r>
+      <w:r>
+        <w:rPr>
+          <w:noProof/>
+        </w:rPr>
+        <w:drawing>
+          <wp:inline distT="0" distB="0" distL="0" distR="0" wp14:anchorId="751D4FEE" wp14:editId="586F4BCF">
+            <wp:extent cx="5943600" cy="1461135"/>
+            <wp:effectExtent l="0" t="0" r="0" b="5715"/>
+            <wp:docPr id="21" name="Picture 21"/>
+            <wp:cNvGraphicFramePr>
+              <a:graphicFrameLocks xmlns:a="http://schemas.openxmlformats.org/drawingml/2006/main" noChangeAspect="1"/>
+            </wp:cNvGraphicFramePr>
+            <a:graphic xmlns:a="http://schemas.openxmlformats.org/drawingml/2006/main">
+              <a:graphicData uri="http://schemas.openxmlformats.org/drawingml/2006/picture">
+                <pic:pic xmlns:pic="http://schemas.openxmlformats.org/drawingml/2006/picture">
+                  <pic:nvPicPr>
+                    <pic:cNvPr id="1" name=""/>
+                    <pic:cNvPicPr/>
+                  </pic:nvPicPr>
+                  <pic:blipFill>
+                    <a:blip r:embed="rId28"/>
+                    <a:stretch>
+                      <a:fillRect/>
+                    </a:stretch>
+                  </pic:blipFill>
+                  <pic:spPr>
+                    <a:xfrm>
+                      <a:off x="0" y="0"/>
+                      <a:ext cx="5943600" cy="1461135"/>
+                    </a:xfrm>
+                    <a:prstGeom prst="rect">
+                      <a:avLst/>
+                    </a:prstGeom>
+                  </pic:spPr>
+                </pic:pic>
+              </a:graphicData>
+            </a:graphic>
+          </wp:inline>
+        </w:drawing>
+      </w:r>
+    </w:p>
+    <w:p>
+      <w:pPr>
+        <w:rPr>
+          <w:rFonts w:ascii="Helvetica" w:hAnsi="Helvetica"/>
+          <w:color w:val="333333"/>
+          <w:sz w:val="20"/>
+          <w:szCs w:val="20"/>
+          <w:shd w:val="clear" w:color="auto" w:fill="F9F9F9"/>
+        </w:rPr>
+      </w:pPr>
+      <w:r>
+        <w:rPr>
+          <w:noProof/>
+        </w:rPr>
+        <w:drawing>
+          <wp:inline distT="0" distB="0" distL="0" distR="0" wp14:anchorId="3E5E60FC" wp14:editId="29650689">
+            <wp:extent cx="5943600" cy="1160780"/>
+            <wp:effectExtent l="0" t="0" r="0" b="1270"/>
+            <wp:docPr id="22" name="Picture 22"/>
+            <wp:cNvGraphicFramePr>
+              <a:graphicFrameLocks xmlns:a="http://schemas.openxmlformats.org/drawingml/2006/main" noChangeAspect="1"/>
+            </wp:cNvGraphicFramePr>
+            <a:graphic xmlns:a="http://schemas.openxmlformats.org/drawingml/2006/main">
+              <a:graphicData uri="http://schemas.openxmlformats.org/drawingml/2006/picture">
+                <pic:pic xmlns:pic="http://schemas.openxmlformats.org/drawingml/2006/picture">
+                  <pic:nvPicPr>
+                    <pic:cNvPr id="1" name=""/>
+                    <pic:cNvPicPr/>
+                  </pic:nvPicPr>
+                  <pic:blipFill>
+                    <a:blip r:embed="rId29"/>
+                    <a:stretch>
+                      <a:fillRect/>
+                    </a:stretch>
+                  </pic:blipFill>
+                  <pic:spPr>
+                    <a:xfrm>
+                      <a:off x="0" y="0"/>
+                      <a:ext cx="5943600" cy="1160780"/>
+                    </a:xfrm>
+                    <a:prstGeom prst="rect">
+                      <a:avLst/>
+                    </a:prstGeom>
+                  </pic:spPr>
+                </pic:pic>
+              </a:graphicData>
+            </a:graphic>
+          </wp:inline>
+        </w:drawing>
+      </w:r>
+    </w:p>
+    <w:p>
+      <w:pPr>
+        <w:rPr>
+          <w:rFonts w:ascii="Helvetica" w:hAnsi="Helvetica"/>
+          <w:color w:val="333333"/>
+          <w:sz w:val="20"/>
+          <w:szCs w:val="20"/>
+          <w:shd w:val="clear" w:color="auto" w:fill="F9F9F9"/>
+        </w:rPr>
+      </w:pPr>
+      <w:r>
+        <w:rPr>
+          <w:rFonts w:ascii="Helvetica" w:hAnsi="Helvetica"/>
+          <w:color w:val="333333"/>
+          <w:sz w:val="20"/>
+          <w:szCs w:val="20"/>
+          <w:shd w:val="clear" w:color="auto" w:fill="F9F9F9"/>
+        </w:rPr>
+        <w:t>Once the mentioned projects executed it will execute the current project</w:t>
+      </w:r>
+    </w:p>
+    <w:p>
+      <w:pPr>
+        <w:rPr>
+          <w:rFonts w:ascii="Helvetica" w:hAnsi="Helvetica"/>
+          <w:color w:val="333333"/>
+          <w:sz w:val="20"/>
+          <w:szCs w:val="20"/>
+          <w:shd w:val="clear" w:color="auto" w:fill="F9F9F9"/>
+        </w:rPr>
+      </w:pPr>
+      <w:r>
+        <w:rPr>
+          <w:rFonts w:ascii="Helvetica" w:hAnsi="Helvetica"/>
+          <w:color w:val="333333"/>
+          <w:sz w:val="20"/>
+          <w:szCs w:val="20"/>
+          <w:shd w:val="clear" w:color="auto" w:fill="F9F9F9"/>
+        </w:rPr>
+        <w:t xml:space="preserve">If we want to execute another project after the current project is build then we have option which is in </w:t>
+      </w:r>
+    </w:p>
+    <w:p>
+      <w:pPr>
+        <w:rPr>
+          <w:rFonts w:ascii="Helvetica" w:hAnsi="Helvetica"/>
+          <w:color w:val="333333"/>
+          <w:sz w:val="20"/>
+          <w:szCs w:val="20"/>
+          <w:shd w:val="clear" w:color="auto" w:fill="F9F9F9"/>
+        </w:rPr>
+      </w:pPr>
+      <w:r>
+        <w:rPr>
+          <w:rFonts w:ascii="Helvetica" w:hAnsi="Helvetica"/>
+          <w:color w:val="333333"/>
+          <w:sz w:val="20"/>
+          <w:szCs w:val="20"/>
+          <w:shd w:val="clear" w:color="auto" w:fill="F9F9F9"/>
+        </w:rPr>
+        <w:t>Post build Actions</w:t>
+      </w:r>
+      <w:r>
+        <w:rPr>
+          <w:rFonts w:ascii="Helvetica" w:hAnsi="Helvetica"/>
+          <w:color w:val="333333"/>
+          <w:sz w:val="20"/>
+          <w:szCs w:val="20"/>
+          <w:shd w:val="clear" w:color="auto" w:fill="F9F9F9"/>
+        </w:rPr>
+        <w:sym w:font="Wingdings" w:char="F0E0"/>
+      </w:r>
+      <w:r>
+        <w:rPr>
+          <w:rFonts w:ascii="Helvetica" w:hAnsi="Helvetica"/>
+          <w:color w:val="333333"/>
+          <w:sz w:val="20"/>
+          <w:szCs w:val="20"/>
+          <w:shd w:val="clear" w:color="auto" w:fill="F9F9F9"/>
+        </w:rPr>
+        <w:t>Select Build other projects from the list and enter the project details you want to build.</w:t>
+      </w:r>
+    </w:p>
+    <w:p>
+      <w:pPr>
+        <w:rPr>
+          <w:rFonts w:ascii="Helvetica" w:hAnsi="Helvetica"/>
+          <w:color w:val="333333"/>
+          <w:sz w:val="20"/>
+          <w:szCs w:val="20"/>
+          <w:shd w:val="clear" w:color="auto" w:fill="F9F9F9"/>
+        </w:rPr>
+      </w:pPr>
+      <w:r>
+        <w:rPr>
+          <w:noProof/>
+        </w:rPr>
+        <w:drawing>
+          <wp:inline distT="0" distB="0" distL="0" distR="0" wp14:anchorId="1CBDC93E" wp14:editId="615492BA">
+            <wp:extent cx="5943600" cy="1363980"/>
+            <wp:effectExtent l="0" t="0" r="0" b="7620"/>
+            <wp:docPr id="23" name="Picture 23"/>
+            <wp:cNvGraphicFramePr>
+              <a:graphicFrameLocks xmlns:a="http://schemas.openxmlformats.org/drawingml/2006/main" noChangeAspect="1"/>
+            </wp:cNvGraphicFramePr>
+            <a:graphic xmlns:a="http://schemas.openxmlformats.org/drawingml/2006/main">
+              <a:graphicData uri="http://schemas.openxmlformats.org/drawingml/2006/picture">
+                <pic:pic xmlns:pic="http://schemas.openxmlformats.org/drawingml/2006/picture">
+                  <pic:nvPicPr>
+                    <pic:cNvPr id="1" name=""/>
+                    <pic:cNvPicPr/>
+                  </pic:nvPicPr>
+                  <pic:blipFill>
+                    <a:blip r:embed="rId30"/>
+                    <a:stretch>
+                      <a:fillRect/>
+                    </a:stretch>
+                  </pic:blipFill>
+                  <pic:spPr>
+                    <a:xfrm>
+                      <a:off x="0" y="0"/>
+                      <a:ext cx="5943600" cy="1363980"/>
+                    </a:xfrm>
+                    <a:prstGeom prst="rect">
+                      <a:avLst/>
+                    </a:prstGeom>
+                  </pic:spPr>
+                </pic:pic>
+              </a:graphicData>
+            </a:graphic>
+          </wp:inline>
+        </w:drawing>
+      </w:r>
+    </w:p>
+    <w:p/>
+    <w:p>
+      <w:pPr>
+        <w:jc w:val="center"/>
+        <w:rPr>
+          <w:b/>
+        </w:rPr>
+      </w:pPr>
+      <w:r>
+        <w:rPr>
+          <w:b/>
+        </w:rPr>
+        <w:t>Jenkins Integration with GIT:</w:t>
+      </w:r>
+    </w:p>
+    <w:p>
+      <w:r>
+        <w:rPr>
+          <w:noProof/>
+        </w:rPr>
+        <w:lastRenderedPageBreak/>
+        <w:drawing>
+          <wp:inline distT="0" distB="0" distL="0" distR="0" wp14:anchorId="6278826A" wp14:editId="5108FF1C">
+            <wp:extent cx="5943600" cy="3051175"/>
+            <wp:effectExtent l="0" t="0" r="0" b="0"/>
+            <wp:docPr id="19" name="Picture 19"/>
+            <wp:cNvGraphicFramePr>
+              <a:graphicFrameLocks xmlns:a="http://schemas.openxmlformats.org/drawingml/2006/main" noChangeAspect="1"/>
+            </wp:cNvGraphicFramePr>
+            <a:graphic xmlns:a="http://schemas.openxmlformats.org/drawingml/2006/main">
+              <a:graphicData uri="http://schemas.openxmlformats.org/drawingml/2006/picture">
+                <pic:pic xmlns:pic="http://schemas.openxmlformats.org/drawingml/2006/picture">
+                  <pic:nvPicPr>
+                    <pic:cNvPr id="1" name=""/>
+                    <pic:cNvPicPr/>
+                  </pic:nvPicPr>
+                  <pic:blipFill>
+                    <a:blip r:embed="rId31"/>
+                    <a:stretch>
+                      <a:fillRect/>
+                    </a:stretch>
+                  </pic:blipFill>
+                  <pic:spPr>
+                    <a:xfrm>
+                      <a:off x="0" y="0"/>
+                      <a:ext cx="5943600" cy="3051175"/>
+                    </a:xfrm>
+                    <a:prstGeom prst="rect">
+                      <a:avLst/>
+                    </a:prstGeom>
+                  </pic:spPr>
+                </pic:pic>
+              </a:graphicData>
+            </a:graphic>
+          </wp:inline>
+        </w:drawing>
+      </w:r>
+    </w:p>
+    <w:p>
+      <w:r>
+        <w:rPr>
+          <w:noProof/>
+        </w:rPr>
+        <w:drawing>
+          <wp:inline distT="0" distB="0" distL="0" distR="0" wp14:anchorId="76AF9DEE" wp14:editId="3919E4F2">
+            <wp:extent cx="5943600" cy="1812925"/>
+            <wp:effectExtent l="0" t="0" r="0" b="0"/>
+            <wp:docPr id="24" name="Picture 24"/>
+            <wp:cNvGraphicFramePr>
+              <a:graphicFrameLocks xmlns:a="http://schemas.openxmlformats.org/drawingml/2006/main" noChangeAspect="1"/>
+            </wp:cNvGraphicFramePr>
+            <a:graphic xmlns:a="http://schemas.openxmlformats.org/drawingml/2006/main">
+              <a:graphicData uri="http://schemas.openxmlformats.org/drawingml/2006/picture">
+                <pic:pic xmlns:pic="http://schemas.openxmlformats.org/drawingml/2006/picture">
+                  <pic:nvPicPr>
+                    <pic:cNvPr id="1" name=""/>
+                    <pic:cNvPicPr/>
+                  </pic:nvPicPr>
+                  <pic:blipFill>
+                    <a:blip r:embed="rId32"/>
+                    <a:stretch>
+                      <a:fillRect/>
+                    </a:stretch>
+                  </pic:blipFill>
+                  <pic:spPr>
+                    <a:xfrm>
+                      <a:off x="0" y="0"/>
+                      <a:ext cx="5943600" cy="1812925"/>
+                    </a:xfrm>
+                    <a:prstGeom prst="rect">
+                      <a:avLst/>
+                    </a:prstGeom>
+                  </pic:spPr>
+                </pic:pic>
+              </a:graphicData>
+            </a:graphic>
+          </wp:inline>
+        </w:drawing>
+      </w:r>
+    </w:p>
+    <w:p/>
+    <w:p/>
+    <w:p/>
+    <w:p/>
+    <w:p/>
+    <w:p/>
+    <w:p/>
+    <w:p/>
+    <w:p/>
+    <w:p/>
+    <w:p/>
+    <w:p>
+      <w:r>
+        <w:lastRenderedPageBreak/>
+        <w:t>CATLIGHT ( Jenkins Build Monitor)</w:t>
+      </w:r>
+      <w:r>
+        <w:t xml:space="preserve">: </w:t>
+      </w:r>
+    </w:p>
+    <w:p>
+      <w:pPr>
+        <w:pStyle w:val="Heading1"/>
+        <w:shd w:val="clear" w:color="auto" w:fill="0E1E38"/>
+        <w:spacing w:before="270" w:beforeAutospacing="0" w:after="0" w:afterAutospacing="0"/>
+        <w:jc w:val="center"/>
+        <w:textAlignment w:val="baseline"/>
+        <w:rPr>
+          <w:rFonts w:ascii="Arial" w:hAnsi="Arial" w:cs="Arial"/>
+          <w:b w:val="0"/>
+          <w:bCs w:val="0"/>
+          <w:color w:val="FCFCFC"/>
+          <w:sz w:val="38"/>
+          <w:szCs w:val="38"/>
+        </w:rPr>
+      </w:pPr>
+      <w:r>
+        <w:rPr>
+          <w:rFonts w:ascii="Arial" w:hAnsi="Arial" w:cs="Arial"/>
+          <w:b w:val="0"/>
+          <w:bCs w:val="0"/>
+          <w:color w:val="FCFCFC"/>
+          <w:sz w:val="38"/>
+          <w:szCs w:val="38"/>
+        </w:rPr>
+        <w:t>CatLight is a notification app for developers. </w:t>
+      </w:r>
+      <w:r>
+        <w:rPr>
+          <w:rFonts w:ascii="Arial" w:hAnsi="Arial" w:cs="Arial"/>
+          <w:b w:val="0"/>
+          <w:bCs w:val="0"/>
+          <w:color w:val="FCFCFC"/>
+          <w:sz w:val="38"/>
+          <w:szCs w:val="38"/>
+        </w:rPr>
+        <w:br/>
+        <w:t>It shows the current status of continuous delivery, </w:t>
+      </w:r>
+      <w:r>
+        <w:rPr>
+          <w:rFonts w:ascii="Arial" w:hAnsi="Arial" w:cs="Arial"/>
+          <w:b w:val="0"/>
+          <w:bCs w:val="0"/>
+          <w:color w:val="FCFCFC"/>
+          <w:sz w:val="38"/>
+          <w:szCs w:val="38"/>
+        </w:rPr>
+        <w:br/>
+        <w:t>tasks, and bugs in the project and informs when attention is needed</w:t>
+      </w:r>
+    </w:p>
+    <w:p/>
+    <w:p>
+      <w:r>
+        <w:t>Catlight will monitor all the jobs on your jenkins, anything status change or anything needs attention.it will popup on your desktop and you will be notified of all the changes/things you need to know</w:t>
+      </w:r>
+    </w:p>
+    <w:p>
+      <w:r>
+        <w:t>Installation:</w:t>
+      </w:r>
+    </w:p>
+    <w:p>
+      <w:r>
+        <w:t xml:space="preserve">1)Download the CATLIGHT from </w:t>
+      </w:r>
+      <w:hyperlink r:id="rId33" w:history="1">
+        <w:r>
+          <w:rPr>
+            <w:rStyle w:val="Hyperlink"/>
+          </w:rPr>
+          <w:t>https://catlight.io/downloads</w:t>
+        </w:r>
+      </w:hyperlink>
+    </w:p>
+    <w:p>
+      <w:r>
+        <w:t>2)Open the exe file</w:t>
+      </w:r>
+    </w:p>
+    <w:p>
+      <w:r>
+        <w:t>3)Select the Jenkins from the list</w:t>
+      </w:r>
+    </w:p>
+    <w:p>
+      <w:r>
+        <w:t xml:space="preserve">4)Enter the Jenkins URL </w:t>
+      </w:r>
+      <w:hyperlink r:id="rId34" w:history="1">
+        <w:r>
+          <w:rPr>
+            <w:rStyle w:val="Hyperlink"/>
+          </w:rPr>
+          <w:t>http://localhost:8080/</w:t>
+        </w:r>
+      </w:hyperlink>
+      <w:r>
+        <w:t xml:space="preserve"> . Make sure jenkins is up and running</w:t>
+      </w:r>
+    </w:p>
+    <w:p>
+      <w:r>
+        <w:t>5</w:t>
+      </w:r>
+      <w:r>
+        <w:t>)Select user credentials and enter username and password of jenkins and click on connect</w:t>
+      </w:r>
+    </w:p>
+    <w:p>
+      <w:r>
+        <w:rPr>
+          <w:noProof/>
+        </w:rPr>
+        <w:drawing>
+          <wp:inline distT="0" distB="0" distL="0" distR="0" wp14:anchorId="3E0A0FED" wp14:editId="30EE62EF">
+            <wp:extent cx="5943600" cy="3341370"/>
+            <wp:effectExtent l="0" t="0" r="0" b="0"/>
+            <wp:docPr id="25" name="Picture 25"/>
+            <wp:cNvGraphicFramePr>
+              <a:graphicFrameLocks xmlns:a="http://schemas.openxmlformats.org/drawingml/2006/main" noChangeAspect="1"/>
+            </wp:cNvGraphicFramePr>
+            <a:graphic xmlns:a="http://schemas.openxmlformats.org/drawingml/2006/main">
+              <a:graphicData uri="http://schemas.openxmlformats.org/drawingml/2006/picture">
+                <pic:pic xmlns:pic="http://schemas.openxmlformats.org/drawingml/2006/picture">
+                  <pic:nvPicPr>
+                    <pic:cNvPr id="1" name=""/>
+                    <pic:cNvPicPr/>
+                  </pic:nvPicPr>
+                  <pic:blipFill>
+                    <a:blip r:embed="rId35"/>
+                    <a:stretch>
+                      <a:fillRect/>
+                    </a:stretch>
+                  </pic:blipFill>
+                  <pic:spPr>
+                    <a:xfrm>
+                      <a:off x="0" y="0"/>
+                      <a:ext cx="5943600" cy="3341370"/>
+                    </a:xfrm>
+                    <a:prstGeom prst="rect">
+                      <a:avLst/>
+                    </a:prstGeom>
+                  </pic:spPr>
+                </pic:pic>
+              </a:graphicData>
+            </a:graphic>
+          </wp:inline>
+        </w:drawing>
+      </w:r>
+    </w:p>
+    <w:p>
+      <w:r>
+        <w:t>6)</w:t>
+      </w:r>
+      <w:r>
+        <w:t>Select the project you want to monitor and click on save</w:t>
+      </w:r>
+    </w:p>
+    <w:p>
+      <w:r>
+        <w:rPr>
+          <w:noProof/>
+        </w:rPr>
+        <w:lastRenderedPageBreak/>
+        <w:drawing>
+          <wp:inline distT="0" distB="0" distL="0" distR="0" wp14:anchorId="132DB24C" wp14:editId="27B6502F">
+            <wp:extent cx="5943600" cy="3341370"/>
+            <wp:effectExtent l="0" t="0" r="0" b="0"/>
+            <wp:docPr id="26" name="Picture 26"/>
+            <wp:cNvGraphicFramePr>
+              <a:graphicFrameLocks xmlns:a="http://schemas.openxmlformats.org/drawingml/2006/main" noChangeAspect="1"/>
+            </wp:cNvGraphicFramePr>
+            <a:graphic xmlns:a="http://schemas.openxmlformats.org/drawingml/2006/main">
+              <a:graphicData uri="http://schemas.openxmlformats.org/drawingml/2006/picture">
+                <pic:pic xmlns:pic="http://schemas.openxmlformats.org/drawingml/2006/picture">
+                  <pic:nvPicPr>
+                    <pic:cNvPr id="1" name=""/>
+                    <pic:cNvPicPr/>
+                  </pic:nvPicPr>
+                  <pic:blipFill>
+                    <a:blip r:embed="rId36"/>
+                    <a:stretch>
+                      <a:fillRect/>
+                    </a:stretch>
+                  </pic:blipFill>
+                  <pic:spPr>
+                    <a:xfrm>
+                      <a:off x="0" y="0"/>
+                      <a:ext cx="5943600" cy="3341370"/>
+                    </a:xfrm>
+                    <a:prstGeom prst="rect">
+                      <a:avLst/>
+                    </a:prstGeom>
+                  </pic:spPr>
+                </pic:pic>
+              </a:graphicData>
+            </a:graphic>
+          </wp:inline>
+        </w:drawing>
+      </w:r>
+    </w:p>
+    <w:p>
+      <w:r>
+        <w:rPr>
+          <w:noProof/>
+        </w:rPr>
+        <w:drawing>
+          <wp:inline distT="0" distB="0" distL="0" distR="0" wp14:anchorId="03B05010" wp14:editId="55242B67">
+            <wp:extent cx="5943600" cy="3341370"/>
+            <wp:effectExtent l="0" t="0" r="0" b="0"/>
+            <wp:docPr id="27" name="Picture 27"/>
+            <wp:cNvGraphicFramePr>
+              <a:graphicFrameLocks xmlns:a="http://schemas.openxmlformats.org/drawingml/2006/main" noChangeAspect="1"/>
+            </wp:cNvGraphicFramePr>
+            <a:graphic xmlns:a="http://schemas.openxmlformats.org/drawingml/2006/main">
+              <a:graphicData uri="http://schemas.openxmlformats.org/drawingml/2006/picture">
+                <pic:pic xmlns:pic="http://schemas.openxmlformats.org/drawingml/2006/picture">
+                  <pic:nvPicPr>
+                    <pic:cNvPr id="1" name=""/>
+                    <pic:cNvPicPr/>
+                  </pic:nvPicPr>
+                  <pic:blipFill>
+                    <a:blip r:embed="rId37"/>
+                    <a:stretch>
+                      <a:fillRect/>
+                    </a:stretch>
+                  </pic:blipFill>
+                  <pic:spPr>
+                    <a:xfrm>
+                      <a:off x="0" y="0"/>
+                      <a:ext cx="5943600" cy="3341370"/>
+                    </a:xfrm>
+                    <a:prstGeom prst="rect">
+                      <a:avLst/>
+                    </a:prstGeom>
+                  </pic:spPr>
+                </pic:pic>
+              </a:graphicData>
+            </a:graphic>
+          </wp:inline>
+        </w:drawing>
+      </w:r>
+    </w:p>
+    <w:p/>
+    <w:p/>
+    <w:p/>
+    <w:p/>
+    <w:p/>
+    <w:p>
+      <w:pPr>
+        <w:jc w:val="center"/>
+        <w:rPr>
+          <w:b/>
+          <w:u w:val="single"/>
+        </w:rPr>
+      </w:pPr>
+      <w:r>
+        <w:rPr>
+          <w:b/>
+          <w:u w:val="single"/>
+        </w:rPr>
+        <w:lastRenderedPageBreak/>
+        <w:t>What is Automated Deployment:</w:t>
+      </w:r>
+    </w:p>
+    <w:p>
+      <w:r>
+        <w:t>Main Stages in Continuous Delivery and Deployment Pipeline:</w:t>
+      </w:r>
+    </w:p>
+    <w:p>
+      <w:r>
+        <w:t xml:space="preserve">Build </w:t>
+      </w:r>
+      <w:r>
+        <w:sym w:font="Wingdings" w:char="F0E0"/>
+      </w:r>
+      <w:r>
+        <w:t xml:space="preserve"> Deploy </w:t>
+      </w:r>
+      <w:r>
+        <w:sym w:font="Wingdings" w:char="F0E0"/>
+      </w:r>
+      <w:r>
+        <w:t xml:space="preserve"> Test </w:t>
+      </w:r>
+      <w:r>
+        <w:sym w:font="Wingdings" w:char="F0E0"/>
+      </w:r>
+      <w:r>
+        <w:t xml:space="preserve"> Release</w:t>
+      </w:r>
+    </w:p>
+    <w:p>
+      <w:r>
+        <w:rPr>
+          <w:noProof/>
+        </w:rPr>
+        <w:drawing>
+          <wp:inline distT="0" distB="0" distL="0" distR="0" wp14:anchorId="14F76B6C" wp14:editId="785A6B7D">
+            <wp:extent cx="5943600" cy="3206115"/>
+            <wp:effectExtent l="0" t="0" r="0" b="0"/>
+            <wp:docPr id="29" name="Picture 29"/>
+            <wp:cNvGraphicFramePr>
+              <a:graphicFrameLocks xmlns:a="http://schemas.openxmlformats.org/drawingml/2006/main" noChangeAspect="1"/>
+            </wp:cNvGraphicFramePr>
+            <a:graphic xmlns:a="http://schemas.openxmlformats.org/drawingml/2006/main">
+              <a:graphicData uri="http://schemas.openxmlformats.org/drawingml/2006/picture">
+                <pic:pic xmlns:pic="http://schemas.openxmlformats.org/drawingml/2006/picture">
+                  <pic:nvPicPr>
+                    <pic:cNvPr id="1" name=""/>
+                    <pic:cNvPicPr/>
+                  </pic:nvPicPr>
+                  <pic:blipFill>
+                    <a:blip r:embed="rId38"/>
+                    <a:stretch>
+                      <a:fillRect/>
+                    </a:stretch>
+                  </pic:blipFill>
+                  <pic:spPr>
+                    <a:xfrm>
+                      <a:off x="0" y="0"/>
+                      <a:ext cx="5943600" cy="3206115"/>
+                    </a:xfrm>
+                    <a:prstGeom prst="rect">
+                      <a:avLst/>
+                    </a:prstGeom>
+                  </pic:spPr>
+                </pic:pic>
+              </a:graphicData>
+            </a:graphic>
+          </wp:inline>
+        </w:drawing>
+      </w:r>
+    </w:p>
+    <w:p/>
+    <w:p>
+      <w:r>
+        <w:t xml:space="preserve">All jobs are chained in Continuous </w:t>
+      </w:r>
+      <w:r>
+        <w:t>Integrated System. i.e. if the jobs in Build succesfull then only it will momve to Deploy stage.if the Jobs in Deploy are successful then it will move to Test and so on.</w:t>
+      </w:r>
+    </w:p>
+    <w:p>
+      <w:r>
+        <w:t xml:space="preserve">A real world Project set up: </w:t>
+      </w:r>
+    </w:p>
+    <w:p>
+      <w:r>
+        <w:rPr>
+          <w:b/>
+          <w:u w:val="single"/>
+        </w:rPr>
+        <w:t>Stage 1:</w:t>
+      </w:r>
+      <w:r>
+        <w:t xml:space="preserve"> </w:t>
+      </w:r>
+      <w:r>
+        <w:t>Developers who will made changes to the application and finally commit their code to any version control system.</w:t>
+      </w:r>
+    </w:p>
+    <w:p>
+      <w:r>
+        <w:rPr>
+          <w:b/>
+          <w:u w:val="single"/>
+        </w:rPr>
+        <w:t>Stage 2:</w:t>
+      </w:r>
+      <w:r>
+        <w:t xml:space="preserve"> </w:t>
+      </w:r>
+      <w:r>
+        <w:t xml:space="preserve">Then we will have jenkins job which we called it as build job which will either poll for the changes in the version control system and get triggered whenever there is change or we can configure it to run at some particular intervals and this will  complies </w:t>
+      </w:r>
+      <w:r>
+        <w:t xml:space="preserve">of </w:t>
+      </w:r>
+      <w:r>
+        <w:t>our build stage.</w:t>
+      </w:r>
+    </w:p>
+    <w:p>
+      <w:r>
+        <w:t>The outcome of the build is project artifacts most propably war/ear file that we deploy to the servers.</w:t>
+      </w:r>
+    </w:p>
+    <w:p>
+      <w:r>
+        <w:rPr>
+          <w:b/>
+          <w:u w:val="single"/>
+        </w:rPr>
+        <w:t>Stage 3:</w:t>
+      </w:r>
+      <w:r>
+        <w:t xml:space="preserve"> </w:t>
+      </w:r>
+      <w:r>
+        <w:t>The next will be deployment jobs which will take this war/ear file and deploy it to the corresponding testing environments. Based on the organization structure we have mutiple test environments. This will complies of our deployment step.</w:t>
+      </w:r>
+    </w:p>
+    <w:p>
+      <w:r>
+        <w:rPr>
+          <w:b/>
+          <w:u w:val="single"/>
+        </w:rPr>
+        <w:t>Stage 4:</w:t>
+      </w:r>
+      <w:r>
+        <w:t xml:space="preserve"> </w:t>
+      </w:r>
+      <w:r>
+        <w:t>Once the deployment jobs completed then the testing jobs will get triggered which will run different kind of automated tests and this will complies of our Test stage</w:t>
+      </w:r>
+      <w:r>
+        <w:t>.</w:t>
+      </w:r>
+    </w:p>
+    <w:p>
+      <w:r>
+        <w:rPr>
+          <w:b/>
+          <w:u w:val="single"/>
+        </w:rPr>
+        <w:t>Stage 5:</w:t>
+      </w:r>
+      <w:r>
+        <w:t xml:space="preserve"> Finally when everything is completed succesfully we will deploy our application to the production environment and we call it as Release.</w:t>
+      </w:r>
+    </w:p>
+    <w:p>
+      <w:r>
+        <w:lastRenderedPageBreak/>
+        <w:t>The third step which is deploying in test environments and the 5</w:t>
+      </w:r>
+      <w:r>
+        <w:rPr>
+          <w:vertAlign w:val="superscript"/>
+        </w:rPr>
+        <w:t>th</w:t>
+      </w:r>
+      <w:r>
+        <w:t xml:space="preserve"> step which is deploying in Production environment are the actual deployment steps . however when we talk about continous automated deployments we talk about the entire system</w:t>
+      </w:r>
+    </w:p>
+    <w:p>
+      <w:r>
+        <w:t>Automated Deployment is the process of Automating the deployment process in a Continuous Delivery system</w:t>
+      </w:r>
+      <w:r>
+        <w:t>.</w:t>
+      </w:r>
+    </w:p>
+    <w:p/>
+    <w:p>
+      <w:r>
+        <w:rPr>
+          <w:noProof/>
+        </w:rPr>
+        <w:drawing>
+          <wp:inline distT="0" distB="0" distL="0" distR="0" wp14:anchorId="442010B8" wp14:editId="75E1025A">
+            <wp:extent cx="5943600" cy="3341370"/>
+            <wp:effectExtent l="0" t="0" r="0" b="0"/>
+            <wp:docPr id="28" name="Picture 28"/>
+            <wp:cNvGraphicFramePr>
+              <a:graphicFrameLocks xmlns:a="http://schemas.openxmlformats.org/drawingml/2006/main" noChangeAspect="1"/>
+            </wp:cNvGraphicFramePr>
+            <a:graphic xmlns:a="http://schemas.openxmlformats.org/drawingml/2006/main">
+              <a:graphicData uri="http://schemas.openxmlformats.org/drawingml/2006/picture">
+                <pic:pic xmlns:pic="http://schemas.openxmlformats.org/drawingml/2006/picture">
+                  <pic:nvPicPr>
+                    <pic:cNvPr id="1" name=""/>
+                    <pic:cNvPicPr/>
+                  </pic:nvPicPr>
+                  <pic:blipFill>
+                    <a:blip r:embed="rId39"/>
+                    <a:stretch>
+                      <a:fillRect/>
+                    </a:stretch>
+                  </pic:blipFill>
+                  <pic:spPr>
+                    <a:xfrm>
+                      <a:off x="0" y="0"/>
+                      <a:ext cx="5943600" cy="3341370"/>
+                    </a:xfrm>
+                    <a:prstGeom prst="rect">
+                      <a:avLst/>
+                    </a:prstGeom>
+                  </pic:spPr>
+                </pic:pic>
+              </a:graphicData>
+            </a:graphic>
+          </wp:inline>
+        </w:drawing>
+      </w:r>
+    </w:p>
+    <w:p/>
+    <w:p>
+      <w:pPr>
+        <w:rPr>
+          <w:b/>
+        </w:rPr>
+      </w:pPr>
+    </w:p>
+    <w:p>
+      <w:pPr>
+        <w:rPr>
+          <w:b/>
+        </w:rPr>
+      </w:pPr>
+    </w:p>
+    <w:p>
+      <w:pPr>
+        <w:rPr>
+          <w:b/>
+        </w:rPr>
+      </w:pPr>
+    </w:p>
+    <w:p>
+      <w:pPr>
+        <w:rPr>
+          <w:b/>
+        </w:rPr>
+      </w:pPr>
+    </w:p>
+    <w:p>
+      <w:pPr>
+        <w:rPr>
+          <w:b/>
+        </w:rPr>
+      </w:pPr>
+    </w:p>
+    <w:p>
+      <w:pPr>
+        <w:rPr>
+          <w:b/>
+        </w:rPr>
+      </w:pPr>
+    </w:p>
+    <w:p>
+      <w:pPr>
+        <w:rPr>
+          <w:b/>
+        </w:rPr>
+      </w:pPr>
+    </w:p>
+    <w:p>
+      <w:pPr>
+        <w:rPr>
+          <w:b/>
+        </w:rPr>
+      </w:pPr>
+    </w:p>
+    <w:p>
+      <w:pPr>
+        <w:rPr>
+          <w:b/>
+        </w:rPr>
+      </w:pPr>
+    </w:p>
+    <w:p>
+      <w:pPr>
+        <w:rPr>
+          <w:b/>
+        </w:rPr>
+      </w:pPr>
+    </w:p>
+    <w:p>
+      <w:pPr>
+        <w:rPr>
+          <w:b/>
+        </w:rPr>
+      </w:pPr>
+    </w:p>
+    <w:p>
+      <w:pPr>
+        <w:rPr>
+          <w:b/>
+        </w:rPr>
+      </w:pPr>
+      <w:r>
+        <w:rPr>
+          <w:b/>
+        </w:rPr>
+        <w:lastRenderedPageBreak/>
+        <w:t>How to do Automated Deployments with Jenkin</w:t>
+      </w:r>
+      <w:r>
+        <w:rPr>
+          <w:b/>
+        </w:rPr>
+        <w:t>s?</w:t>
+      </w:r>
+    </w:p>
+    <w:p>
+      <w:pPr>
+        <w:rPr>
+          <w:b/>
+        </w:rPr>
+      </w:pPr>
+      <w:r>
+        <w:rPr>
+          <w:b/>
+        </w:rPr>
+        <w:t xml:space="preserve">Step 1: </w:t>
+      </w:r>
+      <w:r>
+        <w:t>Start Jenkins</w:t>
+      </w:r>
+    </w:p>
+    <w:p>
+      <w:r>
+        <w:rPr>
+          <w:b/>
+        </w:rPr>
+        <w:t xml:space="preserve">Step 2: </w:t>
+      </w:r>
+      <w:r>
+        <w:t>Install Deploy to Container plugin</w:t>
+      </w:r>
+      <w:r>
+        <w:t xml:space="preserve"> and restart the Jenkins</w:t>
+      </w:r>
+    </w:p>
+    <w:p>
+      <w:r>
+        <w:rPr>
+          <w:b/>
+        </w:rPr>
+        <w:t xml:space="preserve">Step 3: </w:t>
+      </w:r>
+      <w:r>
+        <w:t>Create a Build Job  in Jenkins</w:t>
+      </w:r>
+    </w:p>
+    <w:p>
+      <w:pPr>
+        <w:pStyle w:val="ListParagraph"/>
+        <w:numPr>
+          <w:ilvl w:val="0"/>
+          <w:numId w:val="6"/>
+        </w:numPr>
+      </w:pPr>
+      <w:r>
+        <w:t>Click on New item</w:t>
+      </w:r>
+    </w:p>
+    <w:p>
+      <w:pPr>
+        <w:pStyle w:val="ListParagraph"/>
+        <w:numPr>
+          <w:ilvl w:val="0"/>
+          <w:numId w:val="6"/>
+        </w:numPr>
+      </w:pPr>
+      <w:r>
+        <w:t>Enter the Project Name and select the project type</w:t>
+      </w:r>
+    </w:p>
+    <w:p>
+      <w:pPr>
+        <w:pStyle w:val="ListParagraph"/>
+        <w:numPr>
+          <w:ilvl w:val="0"/>
+          <w:numId w:val="6"/>
+        </w:numPr>
+      </w:pPr>
+      <w:r>
+        <w:t>Download the sample war file from google</w:t>
+      </w:r>
+      <w:r>
+        <w:t xml:space="preserve"> </w:t>
+      </w:r>
+      <w:hyperlink r:id="rId40" w:history="1">
+        <w:r>
+          <w:rPr>
+            <w:rStyle w:val="Hyperlink"/>
+          </w:rPr>
+          <w:t>https://tomcat.apache.org/tomcat-5.5-doc/appdev/sample/</w:t>
+        </w:r>
+      </w:hyperlink>
+    </w:p>
+    <w:p>
+      <w:pPr>
+        <w:pStyle w:val="ListParagraph"/>
+        <w:numPr>
+          <w:ilvl w:val="0"/>
+          <w:numId w:val="6"/>
+        </w:numPr>
+      </w:pPr>
+      <w:r>
+        <w:t>Click on here marked in the yellow color and it will download the war file</w:t>
+      </w:r>
       <w:bookmarkStart w:id="0" w:name="_GoBack"/>
       <w:bookmarkEnd w:id="0"/>
     </w:p>
+    <w:p>
+      <w:pPr>
+        <w:pStyle w:val="ListParagraph"/>
+        <w:ind w:left="1080"/>
+      </w:pPr>
+      <w:r>
+        <w:rPr>
+          <w:noProof/>
+        </w:rPr>
+        <w:drawing>
+          <wp:inline distT="0" distB="0" distL="0" distR="0" wp14:anchorId="1E84E2D6" wp14:editId="40A31551">
+            <wp:extent cx="5943600" cy="896620"/>
+            <wp:effectExtent l="0" t="0" r="0" b="0"/>
+            <wp:docPr id="30" name="Picture 30"/>
+            <wp:cNvGraphicFramePr>
+              <a:graphicFrameLocks xmlns:a="http://schemas.openxmlformats.org/drawingml/2006/main" noChangeAspect="1"/>
+            </wp:cNvGraphicFramePr>
+            <a:graphic xmlns:a="http://schemas.openxmlformats.org/drawingml/2006/main">
+              <a:graphicData uri="http://schemas.openxmlformats.org/drawingml/2006/picture">
+                <pic:pic xmlns:pic="http://schemas.openxmlformats.org/drawingml/2006/picture">
+                  <pic:nvPicPr>
+                    <pic:cNvPr id="1" name=""/>
+                    <pic:cNvPicPr/>
+                  </pic:nvPicPr>
+                  <pic:blipFill>
+                    <a:blip r:embed="rId41"/>
+                    <a:stretch>
+                      <a:fillRect/>
+                    </a:stretch>
+                  </pic:blipFill>
+                  <pic:spPr>
+                    <a:xfrm>
+                      <a:off x="0" y="0"/>
+                      <a:ext cx="5943600" cy="896620"/>
+                    </a:xfrm>
+                    <a:prstGeom prst="rect">
+                      <a:avLst/>
+                    </a:prstGeom>
+                  </pic:spPr>
+                </pic:pic>
+              </a:graphicData>
+            </a:graphic>
+          </wp:inline>
+        </w:drawing>
+      </w:r>
+    </w:p>
+    <w:p>
+      <w:pPr>
+        <w:rPr>
+          <w:b/>
+        </w:rPr>
+      </w:pPr>
+    </w:p>
+    <w:p/>
+    <w:p/>
+    <w:p/>
+    <w:p/>
+    <w:p/>
     <w:p/>
     <w:sectPr>
       <w:pgSz w:w="12240" w:h="15840"/>
@@ -2069,6 +3677,95 @@
     </w:lvl>
   </w:abstractNum>
   <w:abstractNum w:abstractNumId="3" w15:restartNumberingAfterBreak="0">
+    <w:nsid w:val="20A20DCC"/>
+    <w:multiLevelType w:val="hybridMultilevel"/>
+    <w:tmpl w:val="B0426A4E"/>
+    <w:lvl w:ilvl="0" w:tplc="AA3C57F4">
+      <w:start w:val="1"/>
+      <w:numFmt w:val="decimal"/>
+      <w:lvlText w:val="%1)"/>
+      <w:lvlJc w:val="left"/>
+      <w:pPr>
+        <w:ind w:left="1080" w:hanging="360"/>
+      </w:pPr>
+      <w:rPr>
+        <w:rFonts w:hint="default"/>
+      </w:rPr>
+    </w:lvl>
+    <w:lvl w:ilvl="1" w:tplc="04090019" w:tentative="1">
+      <w:start w:val="1"/>
+      <w:numFmt w:val="lowerLetter"/>
+      <w:lvlText w:val="%2."/>
+      <w:lvlJc w:val="left"/>
+      <w:pPr>
+        <w:ind w:left="1800" w:hanging="360"/>
+      </w:pPr>
+    </w:lvl>
+    <w:lvl w:ilvl="2" w:tplc="0409001B" w:tentative="1">
+      <w:start w:val="1"/>
+      <w:numFmt w:val="lowerRoman"/>
+      <w:lvlText w:val="%3."/>
+      <w:lvlJc w:val="right"/>
+      <w:pPr>
+        <w:ind w:left="2520" w:hanging="180"/>
+      </w:pPr>
+    </w:lvl>
+    <w:lvl w:ilvl="3" w:tplc="0409000F" w:tentative="1">
+      <w:start w:val="1"/>
+      <w:numFmt w:val="decimal"/>
+      <w:lvlText w:val="%4."/>
+      <w:lvlJc w:val="left"/>
+      <w:pPr>
+        <w:ind w:left="3240" w:hanging="360"/>
+      </w:pPr>
+    </w:lvl>
+    <w:lvl w:ilvl="4" w:tplc="04090019" w:tentative="1">
+      <w:start w:val="1"/>
+      <w:numFmt w:val="lowerLetter"/>
+      <w:lvlText w:val="%5."/>
+      <w:lvlJc w:val="left"/>
+      <w:pPr>
+        <w:ind w:left="3960" w:hanging="360"/>
+      </w:pPr>
+    </w:lvl>
+    <w:lvl w:ilvl="5" w:tplc="0409001B" w:tentative="1">
+      <w:start w:val="1"/>
+      <w:numFmt w:val="lowerRoman"/>
+      <w:lvlText w:val="%6."/>
+      <w:lvlJc w:val="right"/>
+      <w:pPr>
+        <w:ind w:left="4680" w:hanging="180"/>
+      </w:pPr>
+    </w:lvl>
+    <w:lvl w:ilvl="6" w:tplc="0409000F" w:tentative="1">
+      <w:start w:val="1"/>
+      <w:numFmt w:val="decimal"/>
+      <w:lvlText w:val="%7."/>
+      <w:lvlJc w:val="left"/>
+      <w:pPr>
+        <w:ind w:left="5400" w:hanging="360"/>
+      </w:pPr>
+    </w:lvl>
+    <w:lvl w:ilvl="7" w:tplc="04090019" w:tentative="1">
+      <w:start w:val="1"/>
+      <w:numFmt w:val="lowerLetter"/>
+      <w:lvlText w:val="%8."/>
+      <w:lvlJc w:val="left"/>
+      <w:pPr>
+        <w:ind w:left="6120" w:hanging="360"/>
+      </w:pPr>
+    </w:lvl>
+    <w:lvl w:ilvl="8" w:tplc="0409001B" w:tentative="1">
+      <w:start w:val="1"/>
+      <w:numFmt w:val="lowerRoman"/>
+      <w:lvlText w:val="%9."/>
+      <w:lvlJc w:val="right"/>
+      <w:pPr>
+        <w:ind w:left="6840" w:hanging="180"/>
+      </w:pPr>
+    </w:lvl>
+  </w:abstractNum>
+  <w:abstractNum w:abstractNumId="4" w15:restartNumberingAfterBreak="0">
     <w:nsid w:val="26095BE1"/>
     <w:multiLevelType w:val="hybridMultilevel"/>
     <w:tmpl w:val="FABCA274"/>
@@ -2181,7 +3878,7 @@
       </w:rPr>
     </w:lvl>
   </w:abstractNum>
-  <w:abstractNum w:abstractNumId="4" w15:restartNumberingAfterBreak="0">
+  <w:abstractNum w:abstractNumId="5" w15:restartNumberingAfterBreak="0">
     <w:nsid w:val="6C9E3AA4"/>
     <w:multiLevelType w:val="hybridMultilevel"/>
     <w:tmpl w:val="ED44EF10"/>
@@ -2301,13 +3998,16 @@
     <w:abstractNumId w:val="1"/>
   </w:num>
   <w:num w:numId="3">
-    <w:abstractNumId w:val="3"/>
+    <w:abstractNumId w:val="4"/>
   </w:num>
   <w:num w:numId="4">
-    <w:abstractNumId w:val="4"/>
+    <w:abstractNumId w:val="5"/>
   </w:num>
   <w:num w:numId="5">
     <w:abstractNumId w:val="2"/>
+  </w:num>
+  <w:num w:numId="6">
+    <w:abstractNumId w:val="3"/>
   </w:num>
 </w:numbering>
 </file>
@@ -2833,6 +4533,19 @@
       <w:bCs/>
     </w:rPr>
   </w:style>
+  <w:style w:type="character" w:styleId="HTMLTypewriter">
+    <w:name w:val="HTML Typewriter"/>
+    <w:basedOn w:val="DefaultParagraphFont"/>
+    <w:uiPriority w:val="99"/>
+    <w:semiHidden/>
+    <w:unhideWhenUsed/>
+    <w:rsid w:val="004D6745"/>
+    <w:rPr>
+      <w:rFonts w:ascii="Courier New" w:eastAsia="Times New Roman" w:hAnsi="Courier New" w:cs="Courier New"/>
+      <w:sz w:val="20"/>
+      <w:szCs w:val="20"/>
+    </w:rPr>
+  </w:style>
 </w:styles>
 </file>
 

</xml_diff>